<commit_message>
Fixed spelling bugs from reviewer part 2 of 2
</commit_message>
<xml_diff>
--- a/2. Jumping into the Deep/Jumping into the Deep.docx
+++ b/2. Jumping into the Deep/Jumping into the Deep.docx
@@ -7,6 +7,7 @@
     <w:sdt>
       <w:sdtPr>
         <w:rPr>
+          <w:rFonts w:asciiTheme="minorHAnsi" w:eastAsiaTheme="minorEastAsia" w:hAnsiTheme="minorHAnsi" w:cstheme="minorBidi"/>
           <w:caps/>
           <w:color w:val="auto"/>
           <w:sz w:val="20"/>
@@ -21,7 +22,6 @@
       </w:sdtPr>
       <w:sdtEndPr>
         <w:rPr>
-          <w:rFonts w:asciiTheme="minorHAnsi" w:eastAsiaTheme="minorEastAsia" w:hAnsiTheme="minorHAnsi" w:cstheme="minorBidi"/>
           <w:b/>
           <w:bCs/>
           <w:caps w:val="0"/>
@@ -64,92 +64,63 @@
           <w:r>
             <w:fldChar w:fldCharType="separate"/>
           </w:r>
-          <w:r>
-            <w:rPr>
-              <w:noProof/>
-            </w:rPr>
-            <w:fldChar w:fldCharType="begin"/>
-          </w:r>
-          <w:r>
-            <w:rPr>
-              <w:noProof/>
-            </w:rPr>
-            <w:instrText xml:space="preserve"> HYPERLINK \l "_Toc473495362" </w:instrText>
-          </w:r>
-          <w:ins w:id="0" w:author="Bohdan Benetskyi" w:date="2017-02-22T10:41:00Z">
+          <w:hyperlink w:anchor="_Toc473495362" w:history="1">
+            <w:r>
+              <w:rPr>
+                <w:rStyle w:val="af9"/>
+                <w:noProof/>
+              </w:rPr>
+              <w:t>Detail shelf</w:t>
+            </w:r>
             <w:r>
               <w:rPr>
                 <w:noProof/>
+                <w:webHidden/>
+              </w:rPr>
+              <w:tab/>
+            </w:r>
+            <w:r>
+              <w:rPr>
+                <w:noProof/>
+                <w:webHidden/>
+              </w:rPr>
+              <w:fldChar w:fldCharType="begin"/>
+            </w:r>
+            <w:r>
+              <w:rPr>
+                <w:noProof/>
+                <w:webHidden/>
+              </w:rPr>
+              <w:instrText xml:space="preserve"> PAGEREF _Toc473495362 \h </w:instrText>
+            </w:r>
+            <w:r>
+              <w:rPr>
+                <w:noProof/>
+                <w:webHidden/>
               </w:rPr>
             </w:r>
-          </w:ins>
-          <w:r>
-            <w:rPr>
-              <w:noProof/>
-            </w:rPr>
-            <w:fldChar w:fldCharType="separate"/>
-          </w:r>
-          <w:r>
-            <w:rPr>
-              <w:rStyle w:val="af9"/>
-              <w:noProof/>
-            </w:rPr>
-            <w:t>Detail shelf</w:t>
-          </w:r>
-          <w:r>
-            <w:rPr>
-              <w:noProof/>
-              <w:webHidden/>
-            </w:rPr>
-            <w:tab/>
-          </w:r>
-          <w:r>
-            <w:rPr>
-              <w:noProof/>
-              <w:webHidden/>
-            </w:rPr>
-            <w:fldChar w:fldCharType="begin"/>
-          </w:r>
-          <w:r>
-            <w:rPr>
-              <w:noProof/>
-              <w:webHidden/>
-            </w:rPr>
-            <w:instrText xml:space="preserve"> PAGEREF _Toc473495362 \h </w:instrText>
-          </w:r>
-          <w:r>
-            <w:rPr>
-              <w:noProof/>
-              <w:webHidden/>
-            </w:rPr>
-          </w:r>
-          <w:r>
-            <w:rPr>
-              <w:noProof/>
-              <w:webHidden/>
-            </w:rPr>
-            <w:fldChar w:fldCharType="separate"/>
-          </w:r>
-          <w:r>
-            <w:rPr>
-              <w:noProof/>
-              <w:webHidden/>
-            </w:rPr>
-            <w:t>2</w:t>
-          </w:r>
-          <w:r>
-            <w:rPr>
-              <w:noProof/>
-              <w:webHidden/>
-            </w:rPr>
-            <w:fldChar w:fldCharType="end"/>
-          </w:r>
-          <w:r>
-            <w:rPr>
-              <w:noProof/>
-            </w:rPr>
-            <w:fldChar w:fldCharType="end"/>
-          </w:r>
+            <w:r>
+              <w:rPr>
+                <w:noProof/>
+                <w:webHidden/>
+              </w:rPr>
+              <w:fldChar w:fldCharType="separate"/>
+            </w:r>
+            <w:r>
+              <w:rPr>
+                <w:noProof/>
+                <w:webHidden/>
+              </w:rPr>
+              <w:t>2</w:t>
+            </w:r>
+            <w:r>
+              <w:rPr>
+                <w:noProof/>
+                <w:webHidden/>
+              </w:rPr>
+              <w:fldChar w:fldCharType="end"/>
+            </w:r>
+          </w:hyperlink>
         </w:p>
         <w:p>
           <w:pPr>
@@ -161,92 +132,63 @@
               <w:noProof/>
             </w:rPr>
           </w:pPr>
-          <w:r>
-            <w:rPr>
-              <w:noProof/>
-            </w:rPr>
-            <w:fldChar w:fldCharType="begin"/>
-          </w:r>
-          <w:r>
-            <w:rPr>
-              <w:noProof/>
-            </w:rPr>
-            <w:instrText xml:space="preserve"> HYPERLINK \l "_Toc473495363" </w:instrText>
-          </w:r>
-          <w:ins w:id="1" w:author="Bohdan Benetskyi" w:date="2017-02-22T10:41:00Z">
+          <w:hyperlink w:anchor="_Toc473495363" w:history="1">
+            <w:r>
+              <w:rPr>
+                <w:rStyle w:val="af9"/>
+                <w:noProof/>
+              </w:rPr>
+              <w:t>Shelves at Rows and columns</w:t>
+            </w:r>
             <w:r>
               <w:rPr>
                 <w:noProof/>
+                <w:webHidden/>
+              </w:rPr>
+              <w:tab/>
+            </w:r>
+            <w:r>
+              <w:rPr>
+                <w:noProof/>
+                <w:webHidden/>
+              </w:rPr>
+              <w:fldChar w:fldCharType="begin"/>
+            </w:r>
+            <w:r>
+              <w:rPr>
+                <w:noProof/>
+                <w:webHidden/>
+              </w:rPr>
+              <w:instrText xml:space="preserve"> PAGEREF _Toc473495363 \h </w:instrText>
+            </w:r>
+            <w:r>
+              <w:rPr>
+                <w:noProof/>
+                <w:webHidden/>
               </w:rPr>
             </w:r>
-          </w:ins>
-          <w:r>
-            <w:rPr>
-              <w:noProof/>
-            </w:rPr>
-            <w:fldChar w:fldCharType="separate"/>
-          </w:r>
-          <w:r>
-            <w:rPr>
-              <w:rStyle w:val="af9"/>
-              <w:noProof/>
-            </w:rPr>
-            <w:t>Shelves at Rows and columns</w:t>
-          </w:r>
-          <w:r>
-            <w:rPr>
-              <w:noProof/>
-              <w:webHidden/>
-            </w:rPr>
-            <w:tab/>
-          </w:r>
-          <w:r>
-            <w:rPr>
-              <w:noProof/>
-              <w:webHidden/>
-            </w:rPr>
-            <w:fldChar w:fldCharType="begin"/>
-          </w:r>
-          <w:r>
-            <w:rPr>
-              <w:noProof/>
-              <w:webHidden/>
-            </w:rPr>
-            <w:instrText xml:space="preserve"> PAGEREF _Toc473495363 \h </w:instrText>
-          </w:r>
-          <w:r>
-            <w:rPr>
-              <w:noProof/>
-              <w:webHidden/>
-            </w:rPr>
-          </w:r>
-          <w:r>
-            <w:rPr>
-              <w:noProof/>
-              <w:webHidden/>
-            </w:rPr>
-            <w:fldChar w:fldCharType="separate"/>
-          </w:r>
-          <w:r>
-            <w:rPr>
-              <w:noProof/>
-              <w:webHidden/>
-            </w:rPr>
-            <w:t>2</w:t>
-          </w:r>
-          <w:r>
-            <w:rPr>
-              <w:noProof/>
-              <w:webHidden/>
-            </w:rPr>
-            <w:fldChar w:fldCharType="end"/>
-          </w:r>
-          <w:r>
-            <w:rPr>
-              <w:noProof/>
-            </w:rPr>
-            <w:fldChar w:fldCharType="end"/>
-          </w:r>
+            <w:r>
+              <w:rPr>
+                <w:noProof/>
+                <w:webHidden/>
+              </w:rPr>
+              <w:fldChar w:fldCharType="separate"/>
+            </w:r>
+            <w:r>
+              <w:rPr>
+                <w:noProof/>
+                <w:webHidden/>
+              </w:rPr>
+              <w:t>2</w:t>
+            </w:r>
+            <w:r>
+              <w:rPr>
+                <w:noProof/>
+                <w:webHidden/>
+              </w:rPr>
+              <w:fldChar w:fldCharType="end"/>
+            </w:r>
+          </w:hyperlink>
         </w:p>
         <w:p>
           <w:pPr>
@@ -258,92 +200,63 @@
               <w:noProof/>
             </w:rPr>
           </w:pPr>
-          <w:r>
-            <w:rPr>
-              <w:noProof/>
-            </w:rPr>
-            <w:fldChar w:fldCharType="begin"/>
-          </w:r>
-          <w:r>
-            <w:rPr>
-              <w:noProof/>
-            </w:rPr>
-            <w:instrText xml:space="preserve"> HYPERLINK \l "_Toc473495364" </w:instrText>
-          </w:r>
-          <w:ins w:id="2" w:author="Bohdan Benetskyi" w:date="2017-02-22T10:41:00Z">
+          <w:hyperlink w:anchor="_Toc473495364" w:history="1">
+            <w:r>
+              <w:rPr>
+                <w:rStyle w:val="af9"/>
+                <w:noProof/>
+              </w:rPr>
+              <w:t>Detail Shelf (or Detail Button)</w:t>
+            </w:r>
             <w:r>
               <w:rPr>
                 <w:noProof/>
+                <w:webHidden/>
+              </w:rPr>
+              <w:tab/>
+            </w:r>
+            <w:r>
+              <w:rPr>
+                <w:noProof/>
+                <w:webHidden/>
+              </w:rPr>
+              <w:fldChar w:fldCharType="begin"/>
+            </w:r>
+            <w:r>
+              <w:rPr>
+                <w:noProof/>
+                <w:webHidden/>
+              </w:rPr>
+              <w:instrText xml:space="preserve"> PAGEREF _Toc473495364 \h </w:instrText>
+            </w:r>
+            <w:r>
+              <w:rPr>
+                <w:noProof/>
+                <w:webHidden/>
               </w:rPr>
             </w:r>
-          </w:ins>
-          <w:r>
-            <w:rPr>
-              <w:noProof/>
-            </w:rPr>
-            <w:fldChar w:fldCharType="separate"/>
-          </w:r>
-          <w:r>
-            <w:rPr>
-              <w:rStyle w:val="af9"/>
-              <w:noProof/>
-            </w:rPr>
-            <w:t>Detail Shelf (or Detail Button)</w:t>
-          </w:r>
-          <w:r>
-            <w:rPr>
-              <w:noProof/>
-              <w:webHidden/>
-            </w:rPr>
-            <w:tab/>
-          </w:r>
-          <w:r>
-            <w:rPr>
-              <w:noProof/>
-              <w:webHidden/>
-            </w:rPr>
-            <w:fldChar w:fldCharType="begin"/>
-          </w:r>
-          <w:r>
-            <w:rPr>
-              <w:noProof/>
-              <w:webHidden/>
-            </w:rPr>
-            <w:instrText xml:space="preserve"> PAGEREF _Toc473495364 \h </w:instrText>
-          </w:r>
-          <w:r>
-            <w:rPr>
-              <w:noProof/>
-              <w:webHidden/>
-            </w:rPr>
-          </w:r>
-          <w:r>
-            <w:rPr>
-              <w:noProof/>
-              <w:webHidden/>
-            </w:rPr>
-            <w:fldChar w:fldCharType="separate"/>
-          </w:r>
-          <w:r>
-            <w:rPr>
-              <w:noProof/>
-              <w:webHidden/>
-            </w:rPr>
-            <w:t>4</w:t>
-          </w:r>
-          <w:r>
-            <w:rPr>
-              <w:noProof/>
-              <w:webHidden/>
-            </w:rPr>
-            <w:fldChar w:fldCharType="end"/>
-          </w:r>
-          <w:r>
-            <w:rPr>
-              <w:noProof/>
-            </w:rPr>
-            <w:fldChar w:fldCharType="end"/>
-          </w:r>
+            <w:r>
+              <w:rPr>
+                <w:noProof/>
+                <w:webHidden/>
+              </w:rPr>
+              <w:fldChar w:fldCharType="separate"/>
+            </w:r>
+            <w:r>
+              <w:rPr>
+                <w:noProof/>
+                <w:webHidden/>
+              </w:rPr>
+              <w:t>4</w:t>
+            </w:r>
+            <w:r>
+              <w:rPr>
+                <w:noProof/>
+                <w:webHidden/>
+              </w:rPr>
+              <w:fldChar w:fldCharType="end"/>
+            </w:r>
+          </w:hyperlink>
         </w:p>
         <w:p>
           <w:pPr>
@@ -355,92 +268,63 @@
               <w:noProof/>
             </w:rPr>
           </w:pPr>
-          <w:r>
-            <w:rPr>
-              <w:noProof/>
-            </w:rPr>
-            <w:fldChar w:fldCharType="begin"/>
-          </w:r>
-          <w:r>
-            <w:rPr>
-              <w:noProof/>
-            </w:rPr>
-            <w:instrText xml:space="preserve"> HYPERLINK \l "_Toc473495365" </w:instrText>
-          </w:r>
-          <w:ins w:id="3" w:author="Bohdan Benetskyi" w:date="2017-02-22T10:41:00Z">
+          <w:hyperlink w:anchor="_Toc473495365" w:history="1">
+            <w:r>
+              <w:rPr>
+                <w:rStyle w:val="af9"/>
+                <w:noProof/>
+              </w:rPr>
+              <w:t>Parameters</w:t>
+            </w:r>
             <w:r>
               <w:rPr>
                 <w:noProof/>
+                <w:webHidden/>
+              </w:rPr>
+              <w:tab/>
+            </w:r>
+            <w:r>
+              <w:rPr>
+                <w:noProof/>
+                <w:webHidden/>
+              </w:rPr>
+              <w:fldChar w:fldCharType="begin"/>
+            </w:r>
+            <w:r>
+              <w:rPr>
+                <w:noProof/>
+                <w:webHidden/>
+              </w:rPr>
+              <w:instrText xml:space="preserve"> PAGEREF _Toc473495365 \h </w:instrText>
+            </w:r>
+            <w:r>
+              <w:rPr>
+                <w:noProof/>
+                <w:webHidden/>
               </w:rPr>
             </w:r>
-          </w:ins>
-          <w:r>
-            <w:rPr>
-              <w:noProof/>
-            </w:rPr>
-            <w:fldChar w:fldCharType="separate"/>
-          </w:r>
-          <w:r>
-            <w:rPr>
-              <w:rStyle w:val="af9"/>
-              <w:noProof/>
-            </w:rPr>
-            <w:t>Parameters</w:t>
-          </w:r>
-          <w:r>
-            <w:rPr>
-              <w:noProof/>
-              <w:webHidden/>
-            </w:rPr>
-            <w:tab/>
-          </w:r>
-          <w:r>
-            <w:rPr>
-              <w:noProof/>
-              <w:webHidden/>
-            </w:rPr>
-            <w:fldChar w:fldCharType="begin"/>
-          </w:r>
-          <w:r>
-            <w:rPr>
-              <w:noProof/>
-              <w:webHidden/>
-            </w:rPr>
-            <w:instrText xml:space="preserve"> PAGEREF _Toc473495365 \h </w:instrText>
-          </w:r>
-          <w:r>
-            <w:rPr>
-              <w:noProof/>
-              <w:webHidden/>
-            </w:rPr>
-          </w:r>
-          <w:r>
-            <w:rPr>
-              <w:noProof/>
-              <w:webHidden/>
-            </w:rPr>
-            <w:fldChar w:fldCharType="separate"/>
-          </w:r>
-          <w:r>
-            <w:rPr>
-              <w:noProof/>
-              <w:webHidden/>
-            </w:rPr>
-            <w:t>6</w:t>
-          </w:r>
-          <w:r>
-            <w:rPr>
-              <w:noProof/>
-              <w:webHidden/>
-            </w:rPr>
-            <w:fldChar w:fldCharType="end"/>
-          </w:r>
-          <w:r>
-            <w:rPr>
-              <w:noProof/>
-            </w:rPr>
-            <w:fldChar w:fldCharType="end"/>
-          </w:r>
+            <w:r>
+              <w:rPr>
+                <w:noProof/>
+                <w:webHidden/>
+              </w:rPr>
+              <w:fldChar w:fldCharType="separate"/>
+            </w:r>
+            <w:r>
+              <w:rPr>
+                <w:noProof/>
+                <w:webHidden/>
+              </w:rPr>
+              <w:t>6</w:t>
+            </w:r>
+            <w:r>
+              <w:rPr>
+                <w:noProof/>
+                <w:webHidden/>
+              </w:rPr>
+              <w:fldChar w:fldCharType="end"/>
+            </w:r>
+          </w:hyperlink>
         </w:p>
         <w:p>
           <w:pPr>
@@ -452,92 +336,63 @@
               <w:noProof/>
             </w:rPr>
           </w:pPr>
-          <w:r>
-            <w:rPr>
-              <w:noProof/>
-            </w:rPr>
-            <w:fldChar w:fldCharType="begin"/>
-          </w:r>
-          <w:r>
-            <w:rPr>
-              <w:noProof/>
-            </w:rPr>
-            <w:instrText xml:space="preserve"> HYPERLINK \l "_Toc473495366" </w:instrText>
-          </w:r>
-          <w:ins w:id="4" w:author="Bohdan Benetskyi" w:date="2017-02-22T10:41:00Z">
+          <w:hyperlink w:anchor="_Toc473495366" w:history="1">
+            <w:r>
+              <w:rPr>
+                <w:rStyle w:val="af9"/>
+                <w:noProof/>
+              </w:rPr>
+              <w:t>Parameters Overview</w:t>
+            </w:r>
             <w:r>
               <w:rPr>
                 <w:noProof/>
+                <w:webHidden/>
+              </w:rPr>
+              <w:tab/>
+            </w:r>
+            <w:r>
+              <w:rPr>
+                <w:noProof/>
+                <w:webHidden/>
+              </w:rPr>
+              <w:fldChar w:fldCharType="begin"/>
+            </w:r>
+            <w:r>
+              <w:rPr>
+                <w:noProof/>
+                <w:webHidden/>
+              </w:rPr>
+              <w:instrText xml:space="preserve"> PAGEREF _Toc473495366 \h </w:instrText>
+            </w:r>
+            <w:r>
+              <w:rPr>
+                <w:noProof/>
+                <w:webHidden/>
               </w:rPr>
             </w:r>
-          </w:ins>
-          <w:r>
-            <w:rPr>
-              <w:noProof/>
-            </w:rPr>
-            <w:fldChar w:fldCharType="separate"/>
-          </w:r>
-          <w:r>
-            <w:rPr>
-              <w:rStyle w:val="af9"/>
-              <w:noProof/>
-            </w:rPr>
-            <w:t>Parameters Overview</w:t>
-          </w:r>
-          <w:r>
-            <w:rPr>
-              <w:noProof/>
-              <w:webHidden/>
-            </w:rPr>
-            <w:tab/>
-          </w:r>
-          <w:r>
-            <w:rPr>
-              <w:noProof/>
-              <w:webHidden/>
-            </w:rPr>
-            <w:fldChar w:fldCharType="begin"/>
-          </w:r>
-          <w:r>
-            <w:rPr>
-              <w:noProof/>
-              <w:webHidden/>
-            </w:rPr>
-            <w:instrText xml:space="preserve"> PAGEREF _Toc473495366 \h </w:instrText>
-          </w:r>
-          <w:r>
-            <w:rPr>
-              <w:noProof/>
-              <w:webHidden/>
-            </w:rPr>
-          </w:r>
-          <w:r>
-            <w:rPr>
-              <w:noProof/>
-              <w:webHidden/>
-            </w:rPr>
-            <w:fldChar w:fldCharType="separate"/>
-          </w:r>
-          <w:r>
-            <w:rPr>
-              <w:noProof/>
-              <w:webHidden/>
-            </w:rPr>
-            <w:t>6</w:t>
-          </w:r>
-          <w:r>
-            <w:rPr>
-              <w:noProof/>
-              <w:webHidden/>
-            </w:rPr>
-            <w:fldChar w:fldCharType="end"/>
-          </w:r>
-          <w:r>
-            <w:rPr>
-              <w:noProof/>
-            </w:rPr>
-            <w:fldChar w:fldCharType="end"/>
-          </w:r>
+            <w:r>
+              <w:rPr>
+                <w:noProof/>
+                <w:webHidden/>
+              </w:rPr>
+              <w:fldChar w:fldCharType="separate"/>
+            </w:r>
+            <w:r>
+              <w:rPr>
+                <w:noProof/>
+                <w:webHidden/>
+              </w:rPr>
+              <w:t>6</w:t>
+            </w:r>
+            <w:r>
+              <w:rPr>
+                <w:noProof/>
+                <w:webHidden/>
+              </w:rPr>
+              <w:fldChar w:fldCharType="end"/>
+            </w:r>
+          </w:hyperlink>
         </w:p>
         <w:p>
           <w:pPr>
@@ -549,92 +404,63 @@
               <w:noProof/>
             </w:rPr>
           </w:pPr>
-          <w:r>
-            <w:rPr>
-              <w:noProof/>
-            </w:rPr>
-            <w:fldChar w:fldCharType="begin"/>
-          </w:r>
-          <w:r>
-            <w:rPr>
-              <w:noProof/>
-            </w:rPr>
-            <w:instrText xml:space="preserve"> HYPERLINK \l "_Toc473495367" </w:instrText>
-          </w:r>
-          <w:ins w:id="5" w:author="Bohdan Benetskyi" w:date="2017-02-22T10:41:00Z">
+          <w:hyperlink w:anchor="_Toc473495367" w:history="1">
+            <w:r>
+              <w:rPr>
+                <w:rStyle w:val="af9"/>
+                <w:noProof/>
+              </w:rPr>
+              <w:t>Define Parameter</w:t>
+            </w:r>
             <w:r>
               <w:rPr>
                 <w:noProof/>
+                <w:webHidden/>
+              </w:rPr>
+              <w:tab/>
+            </w:r>
+            <w:r>
+              <w:rPr>
+                <w:noProof/>
+                <w:webHidden/>
+              </w:rPr>
+              <w:fldChar w:fldCharType="begin"/>
+            </w:r>
+            <w:r>
+              <w:rPr>
+                <w:noProof/>
+                <w:webHidden/>
+              </w:rPr>
+              <w:instrText xml:space="preserve"> PAGEREF _Toc473495367 \h </w:instrText>
+            </w:r>
+            <w:r>
+              <w:rPr>
+                <w:noProof/>
+                <w:webHidden/>
               </w:rPr>
             </w:r>
-          </w:ins>
-          <w:r>
-            <w:rPr>
-              <w:noProof/>
-            </w:rPr>
-            <w:fldChar w:fldCharType="separate"/>
-          </w:r>
-          <w:r>
-            <w:rPr>
-              <w:rStyle w:val="af9"/>
-              <w:noProof/>
-            </w:rPr>
-            <w:t>Define Parameter</w:t>
-          </w:r>
-          <w:r>
-            <w:rPr>
-              <w:noProof/>
-              <w:webHidden/>
-            </w:rPr>
-            <w:tab/>
-          </w:r>
-          <w:r>
-            <w:rPr>
-              <w:noProof/>
-              <w:webHidden/>
-            </w:rPr>
-            <w:fldChar w:fldCharType="begin"/>
-          </w:r>
-          <w:r>
-            <w:rPr>
-              <w:noProof/>
-              <w:webHidden/>
-            </w:rPr>
-            <w:instrText xml:space="preserve"> PAGEREF _Toc473495367 \h </w:instrText>
-          </w:r>
-          <w:r>
-            <w:rPr>
-              <w:noProof/>
-              <w:webHidden/>
-            </w:rPr>
-          </w:r>
-          <w:r>
-            <w:rPr>
-              <w:noProof/>
-              <w:webHidden/>
-            </w:rPr>
-            <w:fldChar w:fldCharType="separate"/>
-          </w:r>
-          <w:r>
-            <w:rPr>
-              <w:noProof/>
-              <w:webHidden/>
-            </w:rPr>
-            <w:t>6</w:t>
-          </w:r>
-          <w:r>
-            <w:rPr>
-              <w:noProof/>
-              <w:webHidden/>
-            </w:rPr>
-            <w:fldChar w:fldCharType="end"/>
-          </w:r>
-          <w:r>
-            <w:rPr>
-              <w:noProof/>
-            </w:rPr>
-            <w:fldChar w:fldCharType="end"/>
-          </w:r>
+            <w:r>
+              <w:rPr>
+                <w:noProof/>
+                <w:webHidden/>
+              </w:rPr>
+              <w:fldChar w:fldCharType="separate"/>
+            </w:r>
+            <w:r>
+              <w:rPr>
+                <w:noProof/>
+                <w:webHidden/>
+              </w:rPr>
+              <w:t>6</w:t>
+            </w:r>
+            <w:r>
+              <w:rPr>
+                <w:noProof/>
+                <w:webHidden/>
+              </w:rPr>
+              <w:fldChar w:fldCharType="end"/>
+            </w:r>
+          </w:hyperlink>
         </w:p>
         <w:p>
           <w:pPr>
@@ -646,92 +472,63 @@
               <w:noProof/>
             </w:rPr>
           </w:pPr>
-          <w:r>
-            <w:rPr>
-              <w:noProof/>
-            </w:rPr>
-            <w:fldChar w:fldCharType="begin"/>
-          </w:r>
-          <w:r>
-            <w:rPr>
-              <w:noProof/>
-            </w:rPr>
-            <w:instrText xml:space="preserve"> HYPERLINK \l "_Toc473495368" </w:instrText>
-          </w:r>
-          <w:ins w:id="6" w:author="Bohdan Benetskyi" w:date="2017-02-22T10:41:00Z">
+          <w:hyperlink w:anchor="_Toc473495368" w:history="1">
+            <w:r>
+              <w:rPr>
+                <w:rStyle w:val="af9"/>
+                <w:noProof/>
+              </w:rPr>
+              <w:t>Filtering</w:t>
+            </w:r>
             <w:r>
               <w:rPr>
                 <w:noProof/>
+                <w:webHidden/>
+              </w:rPr>
+              <w:tab/>
+            </w:r>
+            <w:r>
+              <w:rPr>
+                <w:noProof/>
+                <w:webHidden/>
+              </w:rPr>
+              <w:fldChar w:fldCharType="begin"/>
+            </w:r>
+            <w:r>
+              <w:rPr>
+                <w:noProof/>
+                <w:webHidden/>
+              </w:rPr>
+              <w:instrText xml:space="preserve"> PAGEREF _Toc473495368 \h </w:instrText>
+            </w:r>
+            <w:r>
+              <w:rPr>
+                <w:noProof/>
+                <w:webHidden/>
               </w:rPr>
             </w:r>
-          </w:ins>
-          <w:r>
-            <w:rPr>
-              <w:noProof/>
-            </w:rPr>
-            <w:fldChar w:fldCharType="separate"/>
-          </w:r>
-          <w:r>
-            <w:rPr>
-              <w:rStyle w:val="af9"/>
-              <w:noProof/>
-            </w:rPr>
-            <w:t>Filtering</w:t>
-          </w:r>
-          <w:r>
-            <w:rPr>
-              <w:noProof/>
-              <w:webHidden/>
-            </w:rPr>
-            <w:tab/>
-          </w:r>
-          <w:r>
-            <w:rPr>
-              <w:noProof/>
-              <w:webHidden/>
-            </w:rPr>
-            <w:fldChar w:fldCharType="begin"/>
-          </w:r>
-          <w:r>
-            <w:rPr>
-              <w:noProof/>
-              <w:webHidden/>
-            </w:rPr>
-            <w:instrText xml:space="preserve"> PAGEREF _Toc473495368 \h </w:instrText>
-          </w:r>
-          <w:r>
-            <w:rPr>
-              <w:noProof/>
-              <w:webHidden/>
-            </w:rPr>
-          </w:r>
-          <w:r>
-            <w:rPr>
-              <w:noProof/>
-              <w:webHidden/>
-            </w:rPr>
-            <w:fldChar w:fldCharType="separate"/>
-          </w:r>
-          <w:r>
-            <w:rPr>
-              <w:noProof/>
-              <w:webHidden/>
-            </w:rPr>
-            <w:t>10</w:t>
-          </w:r>
-          <w:r>
-            <w:rPr>
-              <w:noProof/>
-              <w:webHidden/>
-            </w:rPr>
-            <w:fldChar w:fldCharType="end"/>
-          </w:r>
-          <w:r>
-            <w:rPr>
-              <w:noProof/>
-            </w:rPr>
-            <w:fldChar w:fldCharType="end"/>
-          </w:r>
+            <w:r>
+              <w:rPr>
+                <w:noProof/>
+                <w:webHidden/>
+              </w:rPr>
+              <w:fldChar w:fldCharType="separate"/>
+            </w:r>
+            <w:r>
+              <w:rPr>
+                <w:noProof/>
+                <w:webHidden/>
+              </w:rPr>
+              <w:t>10</w:t>
+            </w:r>
+            <w:r>
+              <w:rPr>
+                <w:noProof/>
+                <w:webHidden/>
+              </w:rPr>
+              <w:fldChar w:fldCharType="end"/>
+            </w:r>
+          </w:hyperlink>
         </w:p>
         <w:p>
           <w:pPr>
@@ -743,92 +540,63 @@
               <w:noProof/>
             </w:rPr>
           </w:pPr>
-          <w:r>
-            <w:rPr>
-              <w:noProof/>
-            </w:rPr>
-            <w:fldChar w:fldCharType="begin"/>
-          </w:r>
-          <w:r>
-            <w:rPr>
-              <w:noProof/>
-            </w:rPr>
-            <w:instrText xml:space="preserve"> HYPERLINK \l "_Toc473495369" </w:instrText>
-          </w:r>
-          <w:ins w:id="7" w:author="Bohdan Benetskyi" w:date="2017-02-22T10:41:00Z">
+          <w:hyperlink w:anchor="_Toc473495369" w:history="1">
+            <w:r>
+              <w:rPr>
+                <w:rStyle w:val="af9"/>
+                <w:noProof/>
+              </w:rPr>
+              <w:t>Using parameters</w:t>
+            </w:r>
             <w:r>
               <w:rPr>
                 <w:noProof/>
+                <w:webHidden/>
+              </w:rPr>
+              <w:tab/>
+            </w:r>
+            <w:r>
+              <w:rPr>
+                <w:noProof/>
+                <w:webHidden/>
+              </w:rPr>
+              <w:fldChar w:fldCharType="begin"/>
+            </w:r>
+            <w:r>
+              <w:rPr>
+                <w:noProof/>
+                <w:webHidden/>
+              </w:rPr>
+              <w:instrText xml:space="preserve"> PAGEREF _Toc473495369 \h </w:instrText>
+            </w:r>
+            <w:r>
+              <w:rPr>
+                <w:noProof/>
+                <w:webHidden/>
               </w:rPr>
             </w:r>
-          </w:ins>
-          <w:r>
-            <w:rPr>
-              <w:noProof/>
-            </w:rPr>
-            <w:fldChar w:fldCharType="separate"/>
-          </w:r>
-          <w:r>
-            <w:rPr>
-              <w:rStyle w:val="af9"/>
-              <w:noProof/>
-            </w:rPr>
-            <w:t>Using parameters</w:t>
-          </w:r>
-          <w:r>
-            <w:rPr>
-              <w:noProof/>
-              <w:webHidden/>
-            </w:rPr>
-            <w:tab/>
-          </w:r>
-          <w:r>
-            <w:rPr>
-              <w:noProof/>
-              <w:webHidden/>
-            </w:rPr>
-            <w:fldChar w:fldCharType="begin"/>
-          </w:r>
-          <w:r>
-            <w:rPr>
-              <w:noProof/>
-              <w:webHidden/>
-            </w:rPr>
-            <w:instrText xml:space="preserve"> PAGEREF _Toc473495369 \h </w:instrText>
-          </w:r>
-          <w:r>
-            <w:rPr>
-              <w:noProof/>
-              <w:webHidden/>
-            </w:rPr>
-          </w:r>
-          <w:r>
-            <w:rPr>
-              <w:noProof/>
-              <w:webHidden/>
-            </w:rPr>
-            <w:fldChar w:fldCharType="separate"/>
-          </w:r>
-          <w:r>
-            <w:rPr>
-              <w:noProof/>
-              <w:webHidden/>
-            </w:rPr>
-            <w:t>10</w:t>
-          </w:r>
-          <w:r>
-            <w:rPr>
-              <w:noProof/>
-              <w:webHidden/>
-            </w:rPr>
-            <w:fldChar w:fldCharType="end"/>
-          </w:r>
-          <w:r>
-            <w:rPr>
-              <w:noProof/>
-            </w:rPr>
-            <w:fldChar w:fldCharType="end"/>
-          </w:r>
+            <w:r>
+              <w:rPr>
+                <w:noProof/>
+                <w:webHidden/>
+              </w:rPr>
+              <w:fldChar w:fldCharType="separate"/>
+            </w:r>
+            <w:r>
+              <w:rPr>
+                <w:noProof/>
+                <w:webHidden/>
+              </w:rPr>
+              <w:t>10</w:t>
+            </w:r>
+            <w:r>
+              <w:rPr>
+                <w:noProof/>
+                <w:webHidden/>
+              </w:rPr>
+              <w:fldChar w:fldCharType="end"/>
+            </w:r>
+          </w:hyperlink>
         </w:p>
         <w:p>
           <w:pPr>
@@ -840,99 +608,64 @@
               <w:noProof/>
             </w:rPr>
           </w:pPr>
-          <w:r>
-            <w:rPr>
-              <w:noProof/>
-            </w:rPr>
-            <w:fldChar w:fldCharType="begin"/>
-          </w:r>
-          <w:r>
-            <w:rPr>
-              <w:noProof/>
-            </w:rPr>
-            <w:instrText xml:space="preserve"> HYPERLINK \l</w:instrText>
-          </w:r>
-          <w:r>
-            <w:rPr>
-              <w:noProof/>
-            </w:rPr>
-            <w:instrText xml:space="preserve"> "_Toc473495370" </w:instrText>
-          </w:r>
-          <w:ins w:id="8" w:author="Bohdan Benetskyi" w:date="2017-02-22T10:41:00Z">
+          <w:hyperlink w:anchor="_Toc473495370" w:history="1">
+            <w:r>
+              <w:rPr>
+                <w:rStyle w:val="af9"/>
+                <w:noProof/>
+                <w:lang w:val="en-US"/>
+              </w:rPr>
+              <w:t>Filter string values</w:t>
+            </w:r>
             <w:r>
               <w:rPr>
                 <w:noProof/>
+                <w:webHidden/>
+              </w:rPr>
+              <w:tab/>
+            </w:r>
+            <w:r>
+              <w:rPr>
+                <w:noProof/>
+                <w:webHidden/>
+              </w:rPr>
+              <w:fldChar w:fldCharType="begin"/>
+            </w:r>
+            <w:r>
+              <w:rPr>
+                <w:noProof/>
+                <w:webHidden/>
+              </w:rPr>
+              <w:instrText xml:space="preserve"> PAGEREF _Toc473495370 \h </w:instrText>
+            </w:r>
+            <w:r>
+              <w:rPr>
+                <w:noProof/>
+                <w:webHidden/>
               </w:rPr>
             </w:r>
-          </w:ins>
-          <w:r>
-            <w:rPr>
-              <w:noProof/>
-            </w:rPr>
-            <w:fldChar w:fldCharType="separate"/>
-          </w:r>
-          <w:r>
-            <w:rPr>
-              <w:rStyle w:val="af9"/>
-              <w:noProof/>
-              <w:lang w:val="en-US"/>
-            </w:rPr>
-            <w:t>Filter string values</w:t>
-          </w:r>
-          <w:r>
-            <w:rPr>
-              <w:noProof/>
-              <w:webHidden/>
-            </w:rPr>
-            <w:tab/>
-          </w:r>
-          <w:r>
-            <w:rPr>
-              <w:noProof/>
-              <w:webHidden/>
-            </w:rPr>
-            <w:fldChar w:fldCharType="begin"/>
-          </w:r>
-          <w:r>
-            <w:rPr>
-              <w:noProof/>
-              <w:webHidden/>
-            </w:rPr>
-            <w:instrText xml:space="preserve"> PAGEREF _Toc473495370 \h </w:instrText>
-          </w:r>
-          <w:r>
-            <w:rPr>
-              <w:noProof/>
-              <w:webHidden/>
-            </w:rPr>
-          </w:r>
-          <w:r>
-            <w:rPr>
-              <w:noProof/>
-              <w:webHidden/>
-            </w:rPr>
-            <w:fldChar w:fldCharType="separate"/>
-          </w:r>
-          <w:r>
-            <w:rPr>
-              <w:noProof/>
-              <w:webHidden/>
-            </w:rPr>
-            <w:t>13</w:t>
-          </w:r>
-          <w:r>
-            <w:rPr>
-              <w:noProof/>
-              <w:webHidden/>
-            </w:rPr>
-            <w:fldChar w:fldCharType="end"/>
-          </w:r>
-          <w:r>
-            <w:rPr>
-              <w:noProof/>
-            </w:rPr>
-            <w:fldChar w:fldCharType="end"/>
-          </w:r>
+            <w:r>
+              <w:rPr>
+                <w:noProof/>
+                <w:webHidden/>
+              </w:rPr>
+              <w:fldChar w:fldCharType="separate"/>
+            </w:r>
+            <w:r>
+              <w:rPr>
+                <w:noProof/>
+                <w:webHidden/>
+              </w:rPr>
+              <w:t>13</w:t>
+            </w:r>
+            <w:r>
+              <w:rPr>
+                <w:noProof/>
+                <w:webHidden/>
+              </w:rPr>
+              <w:fldChar w:fldCharType="end"/>
+            </w:r>
+          </w:hyperlink>
         </w:p>
         <w:p>
           <w:r>
@@ -967,17 +700,17 @@
       </w:r>
     </w:p>
     <w:p/>
+    <w:bookmarkStart w:id="0" w:name="_Toc473495362"/>
     <w:p>
       <w:pPr>
         <w:pStyle w:val="1"/>
-        <w:pPrChange w:id="9" w:author="Bohdan Benetskyi" w:date="2017-02-22T10:39:00Z">
+        <w:pPrChange w:id="1" w:author="Bohdan Benetskyi" w:date="2017-02-22T10:39:00Z">
           <w:pPr>
             <w:pStyle w:val="1"/>
             <w:jc w:val="center"/>
           </w:pPr>
         </w:pPrChange>
       </w:pPr>
-      <w:bookmarkStart w:id="10" w:name="_Toc473495362"/>
       <w:r>
         <w:rPr>
           <w:noProof/>
@@ -1399,7 +1132,7 @@
       <w:r>
         <w:t>Detail shelf</w:t>
       </w:r>
-      <w:bookmarkEnd w:id="10"/>
+      <w:bookmarkEnd w:id="0"/>
     </w:p>
     <w:p/>
     <w:p>
@@ -1407,11 +1140,11 @@
         <w:pStyle w:val="2"/>
         <w:jc w:val="center"/>
       </w:pPr>
-      <w:bookmarkStart w:id="11" w:name="_Toc473495363"/>
+      <w:bookmarkStart w:id="2" w:name="_Toc473495363"/>
       <w:r>
         <w:t>Shelves at Rows and columns</w:t>
       </w:r>
-      <w:bookmarkEnd w:id="11"/>
+      <w:bookmarkEnd w:id="2"/>
     </w:p>
     <w:p/>
     <w:p>
@@ -1422,7 +1155,33 @@
         <w:rPr>
           <w:b/>
         </w:rPr>
-        <w:t>the SSIPUF data file</w:t>
+        <w:t>the SSIPUF</w:t>
+      </w:r>
+      <w:ins w:id="3" w:author="Bohdan Benetskyi" w:date="2017-02-25T10:46:00Z">
+        <w:r>
+          <w:rPr>
+            <w:b/>
+            <w:lang w:val="uk-UA"/>
+          </w:rPr>
+          <w:t>.</w:t>
+        </w:r>
+      </w:ins>
+      <w:ins w:id="4" w:author="Bohdan Benetskyi" w:date="2017-02-25T10:47:00Z">
+        <w:r>
+          <w:rPr>
+            <w:b/>
+            <w:lang w:val="en-US"/>
+          </w:rPr>
+          <w:t>xls</w:t>
+        </w:r>
+      </w:ins>
+      <w:bookmarkStart w:id="5" w:name="_GoBack"/>
+      <w:bookmarkEnd w:id="5"/>
+      <w:r>
+        <w:rPr>
+          <w:b/>
+        </w:rPr>
+        <w:t xml:space="preserve"> data file</w:t>
       </w:r>
       <w:r>
         <w:t>.</w:t>
@@ -2804,11 +2563,11 @@
         <w:pStyle w:val="2"/>
         <w:jc w:val="center"/>
       </w:pPr>
-      <w:bookmarkStart w:id="12" w:name="_Toc473495364"/>
+      <w:bookmarkStart w:id="6" w:name="_Toc473495364"/>
       <w:r>
         <w:t>Detail Shelf (or Detail Button)</w:t>
       </w:r>
-      <w:bookmarkEnd w:id="12"/>
+      <w:bookmarkEnd w:id="6"/>
     </w:p>
     <w:p>
       <w:pPr>
@@ -3399,11 +3158,9 @@
       <w:r>
         <w:t xml:space="preserve">, making this visualization less aggregated and more granular. Adding </w:t>
       </w:r>
-      <w:proofErr w:type="spellStart"/>
       <w:r>
         <w:t>color</w:t>
       </w:r>
-      <w:proofErr w:type="spellEnd"/>
       <w:r>
         <w:t xml:space="preserve"> or changing the mark shape will obviously make this scatter plot easier to read.</w:t>
       </w:r>
@@ -3474,17 +3231,17 @@
       </w:r>
     </w:p>
     <w:p/>
+    <w:bookmarkStart w:id="7" w:name="_Toc473495365"/>
     <w:p>
       <w:pPr>
         <w:pStyle w:val="1"/>
-        <w:pPrChange w:id="13" w:author="Bohdan Benetskyi" w:date="2017-02-22T10:40:00Z">
+        <w:pPrChange w:id="8" w:author="Bohdan Benetskyi" w:date="2017-02-22T10:40:00Z">
           <w:pPr>
             <w:pStyle w:val="1"/>
             <w:jc w:val="center"/>
           </w:pPr>
         </w:pPrChange>
       </w:pPr>
-      <w:bookmarkStart w:id="14" w:name="_Toc473495365"/>
       <w:r>
         <w:rPr>
           <w:noProof/>
@@ -3898,7 +3655,7 @@
       <w:r>
         <w:t>Parameters</w:t>
       </w:r>
-      <w:bookmarkEnd w:id="14"/>
+      <w:bookmarkEnd w:id="7"/>
     </w:p>
     <w:p/>
     <w:p>
@@ -3906,7 +3663,7 @@
         <w:pStyle w:val="2"/>
         <w:jc w:val="center"/>
       </w:pPr>
-      <w:bookmarkStart w:id="15" w:name="_Toc473495366"/>
+      <w:bookmarkStart w:id="9" w:name="_Toc473495366"/>
       <w:r>
         <w:t>Parameter</w:t>
       </w:r>
@@ -3916,7 +3673,7 @@
       <w:r>
         <w:t xml:space="preserve"> Overview</w:t>
       </w:r>
-      <w:bookmarkEnd w:id="15"/>
+      <w:bookmarkEnd w:id="9"/>
     </w:p>
     <w:p/>
     <w:p>
@@ -3998,7 +3755,7 @@
       <w:r>
         <w:t xml:space="preserve"> </w:t>
       </w:r>
-      <w:del w:id="16" w:author="Owens, John   Contractor" w:date="2017-02-17T09:42:00Z">
+      <w:del w:id="10" w:author="Owens, John   Contractor" w:date="2017-02-17T09:42:00Z">
         <w:r>
           <w:delText xml:space="preserve">the </w:delText>
         </w:r>
@@ -4006,7 +3763,7 @@
           <w:delText xml:space="preserve"> parameters</w:delText>
         </w:r>
       </w:del>
-      <w:ins w:id="17" w:author="Owens, John   Contractor" w:date="2017-02-17T09:42:00Z">
+      <w:ins w:id="11" w:author="Owens, John   Contractor" w:date="2017-02-17T09:42:00Z">
         <w:r>
           <w:t>the parameters</w:t>
         </w:r>
@@ -4033,14 +3790,14 @@
         <w:pStyle w:val="2"/>
         <w:jc w:val="center"/>
       </w:pPr>
-      <w:bookmarkStart w:id="18" w:name="_Toc473495367"/>
+      <w:bookmarkStart w:id="12" w:name="_Toc473495367"/>
       <w:r>
         <w:t>Define</w:t>
       </w:r>
       <w:r>
         <w:t xml:space="preserve"> Parameter</w:t>
       </w:r>
-      <w:bookmarkEnd w:id="18"/>
+      <w:bookmarkEnd w:id="12"/>
     </w:p>
     <w:p/>
     <w:p>
@@ -4623,28 +4380,28 @@
     <w:p>
       <w:pPr>
         <w:rPr>
-          <w:del w:id="19" w:author="Bohdan Benetskyi" w:date="2017-02-22T10:52:00Z"/>
+          <w:del w:id="13" w:author="Bohdan Benetskyi" w:date="2017-02-22T10:52:00Z"/>
           <w:lang w:val="en-US"/>
-          <w:rPrChange w:id="20" w:author="Bohdan Benetskyi" w:date="2017-02-22T10:52:00Z">
+          <w:rPrChange w:id="14" w:author="Bohdan Benetskyi" w:date="2017-02-22T10:52:00Z">
             <w:rPr>
-              <w:del w:id="21" w:author="Bohdan Benetskyi" w:date="2017-02-22T10:52:00Z"/>
+              <w:del w:id="15" w:author="Bohdan Benetskyi" w:date="2017-02-22T10:52:00Z"/>
               <w:lang w:val="uk-UA"/>
             </w:rPr>
           </w:rPrChange>
         </w:rPr>
       </w:pPr>
-      <w:commentRangeStart w:id="22"/>
-      <w:del w:id="23" w:author="Bohdan Benetskyi" w:date="2017-02-22T10:50:00Z">
+      <w:commentRangeStart w:id="16"/>
+      <w:del w:id="17" w:author="Bohdan Benetskyi" w:date="2017-02-22T10:50:00Z">
         <w:r>
           <w:delText>No</w:delText>
         </w:r>
       </w:del>
-      <w:del w:id="24" w:author="Bohdan Benetskyi" w:date="2017-02-22T10:49:00Z">
+      <w:del w:id="18" w:author="Bohdan Benetskyi" w:date="2017-02-22T10:49:00Z">
         <w:r>
           <w:delText>t</w:delText>
         </w:r>
       </w:del>
-      <w:del w:id="25" w:author="Bohdan Benetskyi" w:date="2017-02-22T10:50:00Z">
+      <w:del w:id="19" w:author="Bohdan Benetskyi" w:date="2017-02-22T10:50:00Z">
         <w:r>
           <w:delText xml:space="preserve"> all that steps with </w:delText>
         </w:r>
@@ -4655,26 +4412,26 @@
           <w:delText xml:space="preserve"> from</w:delText>
         </w:r>
       </w:del>
-      <w:ins w:id="26" w:author="Owens, John   Contractor" w:date="2017-02-17T09:43:00Z">
-        <w:del w:id="27" w:author="Bohdan Benetskyi" w:date="2017-02-22T10:50:00Z">
+      <w:ins w:id="20" w:author="Owens, John   Contractor" w:date="2017-02-17T09:43:00Z">
+        <w:del w:id="21" w:author="Bohdan Benetskyi" w:date="2017-02-22T10:50:00Z">
           <w:r>
             <w:delText>screenshot from</w:delText>
           </w:r>
         </w:del>
       </w:ins>
-      <w:del w:id="28" w:author="Bohdan Benetskyi" w:date="2017-02-22T10:50:00Z">
+      <w:del w:id="22" w:author="Bohdan Benetskyi" w:date="2017-02-22T10:50:00Z">
         <w:r>
           <w:delText xml:space="preserve"> Tableau:</w:delText>
         </w:r>
-        <w:commentRangeEnd w:id="22"/>
+        <w:commentRangeEnd w:id="16"/>
         <w:r>
           <w:rPr>
             <w:rStyle w:val="afa"/>
           </w:rPr>
-          <w:commentReference w:id="22"/>
+          <w:commentReference w:id="16"/>
         </w:r>
       </w:del>
-      <w:ins w:id="29" w:author="Bohdan Benetskyi" w:date="2017-02-22T10:52:00Z">
+      <w:ins w:id="23" w:author="Bohdan Benetskyi" w:date="2017-02-22T10:52:00Z">
         <w:r>
           <w:rPr>
             <w:lang w:val="uk-UA"/>
@@ -4778,8 +4535,6 @@
           </wp:inline>
         </w:drawing>
       </w:r>
-      <w:bookmarkStart w:id="30" w:name="_GoBack"/>
-      <w:bookmarkEnd w:id="30"/>
     </w:p>
     <w:p>
       <w:pPr>
@@ -6159,22 +5914,22 @@
       <w:r>
         <w:t xml:space="preserve">to </w:t>
       </w:r>
-      <w:del w:id="31" w:author="Owens, John   Contractor" w:date="2017-02-17T09:45:00Z">
+      <w:del w:id="24" w:author="Owens, John   Contractor" w:date="2017-02-17T09:45:00Z">
         <w:r>
           <w:delText xml:space="preserve">give </w:delText>
         </w:r>
       </w:del>
-      <w:ins w:id="32" w:author="Owens, John   Contractor" w:date="2017-02-17T09:45:00Z">
+      <w:ins w:id="25" w:author="Owens, John   Contractor" w:date="2017-02-17T09:45:00Z">
         <w:r>
           <w:t xml:space="preserve">provide </w:t>
         </w:r>
       </w:ins>
-      <w:del w:id="33" w:author="Owens, John   Contractor" w:date="2017-02-17T09:45:00Z">
+      <w:del w:id="26" w:author="Owens, John   Contractor" w:date="2017-02-17T09:45:00Z">
         <w:r>
           <w:delText xml:space="preserve">a </w:delText>
         </w:r>
       </w:del>
-      <w:ins w:id="34" w:author="Owens, John   Contractor" w:date="2017-02-17T09:45:00Z">
+      <w:ins w:id="27" w:author="Owens, John   Contractor" w:date="2017-02-17T09:45:00Z">
         <w:r>
           <w:t xml:space="preserve">the </w:t>
         </w:r>
@@ -6224,7 +5979,7 @@
       <w:r>
         <w:t xml:space="preserve"> </w:t>
       </w:r>
-      <w:del w:id="35" w:author="Owens, John   Contractor" w:date="2017-02-17T09:45:00Z">
+      <w:del w:id="28" w:author="Owens, John   Contractor" w:date="2017-02-17T09:45:00Z">
         <w:r>
           <w:delText>give</w:delText>
         </w:r>
@@ -6235,7 +5990,7 @@
           <w:delText xml:space="preserve"> </w:delText>
         </w:r>
       </w:del>
-      <w:ins w:id="36" w:author="Owens, John   Contractor" w:date="2017-02-17T09:45:00Z">
+      <w:ins w:id="29" w:author="Owens, John   Contractor" w:date="2017-02-17T09:45:00Z">
         <w:r>
           <w:t xml:space="preserve">provides the </w:t>
         </w:r>
@@ -6243,7 +5998,7 @@
       <w:r>
         <w:t xml:space="preserve">possibility </w:t>
       </w:r>
-      <w:ins w:id="37" w:author="Owens, John   Contractor" w:date="2017-02-17T09:45:00Z">
+      <w:ins w:id="30" w:author="Owens, John   Contractor" w:date="2017-02-17T09:45:00Z">
         <w:r>
           <w:t xml:space="preserve">to </w:t>
         </w:r>
@@ -6278,17 +6033,17 @@
       <w:r>
         <w:t xml:space="preserve">to </w:t>
       </w:r>
-      <w:del w:id="38" w:author="Owens, John   Contractor" w:date="2017-02-17T09:45:00Z">
+      <w:del w:id="31" w:author="Owens, John   Contractor" w:date="2017-02-17T09:45:00Z">
         <w:r>
           <w:delText xml:space="preserve">give </w:delText>
         </w:r>
       </w:del>
-      <w:ins w:id="39" w:author="Owens, John   Contractor" w:date="2017-02-17T09:46:00Z">
+      <w:ins w:id="32" w:author="Owens, John   Contractor" w:date="2017-02-17T09:46:00Z">
         <w:r>
           <w:t>provide</w:t>
         </w:r>
       </w:ins>
-      <w:ins w:id="40" w:author="Owens, John   Contractor" w:date="2017-02-17T09:45:00Z">
+      <w:ins w:id="33" w:author="Owens, John   Contractor" w:date="2017-02-17T09:45:00Z">
         <w:r>
           <w:t xml:space="preserve"> the </w:t>
         </w:r>
@@ -6302,7 +6057,7 @@
       <w:r>
         <w:t xml:space="preserve">select only </w:t>
       </w:r>
-      <w:del w:id="41" w:author="Owens, John   Contractor" w:date="2017-02-17T09:46:00Z">
+      <w:del w:id="34" w:author="Owens, John   Contractor" w:date="2017-02-17T09:46:00Z">
         <w:r>
           <w:delText xml:space="preserve">from </w:delText>
         </w:r>
@@ -6310,7 +6065,7 @@
           <w:delText xml:space="preserve"> a</w:delText>
         </w:r>
       </w:del>
-      <w:ins w:id="42" w:author="Owens, John   Contractor" w:date="2017-02-17T09:46:00Z">
+      <w:ins w:id="35" w:author="Owens, John   Contractor" w:date="2017-02-17T09:46:00Z">
         <w:r>
           <w:t>from a</w:t>
         </w:r>
@@ -6425,30 +6180,30 @@
     <w:p>
       <w:pPr>
         <w:pStyle w:val="1"/>
-        <w:pPrChange w:id="43" w:author="Bohdan Benetskyi" w:date="2017-02-22T10:40:00Z">
+        <w:pPrChange w:id="36" w:author="Bohdan Benetskyi" w:date="2017-02-22T10:40:00Z">
           <w:pPr>
             <w:pStyle w:val="1"/>
             <w:jc w:val="center"/>
           </w:pPr>
         </w:pPrChange>
       </w:pPr>
-      <w:bookmarkStart w:id="44" w:name="_Toc473495368"/>
+      <w:bookmarkStart w:id="37" w:name="_Toc473495368"/>
       <w:r>
         <w:t>Filtering</w:t>
       </w:r>
-      <w:bookmarkEnd w:id="44"/>
+      <w:bookmarkEnd w:id="37"/>
     </w:p>
     <w:p>
       <w:pPr>
         <w:ind w:left="720"/>
       </w:pPr>
     </w:p>
+    <w:bookmarkStart w:id="38" w:name="_Toc473495369"/>
     <w:p>
       <w:pPr>
         <w:pStyle w:val="2"/>
         <w:jc w:val="center"/>
       </w:pPr>
-      <w:bookmarkStart w:id="45" w:name="_Toc473495369"/>
       <w:r>
         <w:rPr>
           <w:noProof/>
@@ -6886,7 +6641,7 @@
       <w:r>
         <w:t>Using parameters</w:t>
       </w:r>
-      <w:bookmarkEnd w:id="45"/>
+      <w:bookmarkEnd w:id="38"/>
     </w:p>
     <w:p>
       <w:pPr>
@@ -7753,12 +7508,12 @@
       <w:r>
         <w:t xml:space="preserve">Now you </w:t>
       </w:r>
-      <w:del w:id="46" w:author="Owens, John   Contractor" w:date="2017-02-17T09:46:00Z">
+      <w:del w:id="39" w:author="Owens, John   Contractor" w:date="2017-02-17T09:46:00Z">
         <w:r>
           <w:delText>can  modify</w:delText>
         </w:r>
       </w:del>
-      <w:ins w:id="47" w:author="Owens, John   Contractor" w:date="2017-02-17T09:46:00Z">
+      <w:ins w:id="40" w:author="Owens, John   Contractor" w:date="2017-02-17T09:46:00Z">
         <w:r>
           <w:t>can modify</w:t>
         </w:r>
@@ -8807,14 +8562,14 @@
           <w:lang w:val="en-US"/>
         </w:rPr>
       </w:pPr>
-      <w:bookmarkStart w:id="48" w:name="_Toc473495370"/>
+      <w:bookmarkStart w:id="41" w:name="_Toc473495370"/>
       <w:r>
         <w:rPr>
           <w:lang w:val="en-US"/>
         </w:rPr>
         <w:t>Filter string values</w:t>
       </w:r>
-      <w:bookmarkEnd w:id="48"/>
+      <w:bookmarkEnd w:id="41"/>
     </w:p>
     <w:p>
       <w:pPr>
@@ -10291,12 +10046,12 @@
       <w:r>
         <w:t>Now</w:t>
       </w:r>
-      <w:del w:id="49" w:author="Owens, John   Contractor" w:date="2017-02-17T09:46:00Z">
+      <w:del w:id="42" w:author="Owens, John   Contractor" w:date="2017-02-17T09:46:00Z">
         <w:r>
           <w:delText>,,</w:delText>
         </w:r>
       </w:del>
-      <w:ins w:id="50" w:author="Owens, John   Contractor" w:date="2017-02-17T09:46:00Z">
+      <w:ins w:id="43" w:author="Owens, John   Contractor" w:date="2017-02-17T09:46:00Z">
         <w:r>
           <w:t>,</w:t>
         </w:r>
@@ -10438,7 +10193,7 @@
 
 <file path=word/comments.xml><?xml version="1.0" encoding="utf-8"?>
 <w:comments xmlns:wpc="http://schemas.microsoft.com/office/word/2010/wordprocessingCanvas" xmlns:cx="http://schemas.microsoft.com/office/drawing/2014/chartex" xmlns:cx1="http://schemas.microsoft.com/office/drawing/2015/9/8/chartex" xmlns:cx2="http://schemas.microsoft.com/office/drawing/2015/10/21/chartex" xmlns:cx3="http://schemas.microsoft.com/office/drawing/2016/5/9/chartex" xmlns:cx4="http://schemas.microsoft.com/office/drawing/2016/5/10/chartex" xmlns:cx5="http://schemas.microsoft.com/office/drawing/2016/5/11/chartex" xmlns:mc="http://schemas.openxmlformats.org/markup-compatibility/2006" xmlns:o="urn:schemas-microsoft-com:office:office" xmlns:r="http://schemas.openxmlformats.org/officeDocument/2006/relationships" xmlns:m="http://schemas.openxmlformats.org/officeDocument/2006/math" xmlns:v="urn:schemas-microsoft-com:vml" xmlns:wp14="http://schemas.microsoft.com/office/word/2010/wordprocessingDrawing" xmlns:wp="http://schemas.openxmlformats.org/drawingml/2006/wordprocessingDrawing" xmlns:w10="urn:schemas-microsoft-com:office:word" xmlns:w="http://schemas.openxmlformats.org/wordprocessingml/2006/main" xmlns:w14="http://schemas.microsoft.com/office/word/2010/wordml" xmlns:w15="http://schemas.microsoft.com/office/word/2012/wordml" xmlns:w16se="http://schemas.microsoft.com/office/word/2015/wordml/symex" xmlns:wpg="http://schemas.microsoft.com/office/word/2010/wordprocessingGroup" xmlns:wpi="http://schemas.microsoft.com/office/word/2010/wordprocessingInk" xmlns:wne="http://schemas.microsoft.com/office/word/2006/wordml" xmlns:wps="http://schemas.microsoft.com/office/word/2010/wordprocessingShape" mc:Ignorable="w14 w15 w16se wp14">
-  <w:comment w:id="22" w:author="Owens, John   Contractor" w:date="2017-02-17T09:43:00Z" w:initials="OJC">
+  <w:comment w:id="16" w:author="Owens, John   Contractor" w:date="2017-02-17T09:43:00Z" w:initials="OJC">
     <w:p>
       <w:pPr>
         <w:pStyle w:val="afb"/>
@@ -11627,6 +11382,7 @@
     <w:lsdException w:name="HTML Sample" w:semiHidden="1" w:unhideWhenUsed="1"/>
     <w:lsdException w:name="HTML Typewriter" w:semiHidden="1" w:unhideWhenUsed="1"/>
     <w:lsdException w:name="HTML Variable" w:semiHidden="1" w:unhideWhenUsed="1"/>
+    <w:lsdException w:name="Normal Table" w:semiHidden="1" w:unhideWhenUsed="1"/>
     <w:lsdException w:name="annotation subject" w:semiHidden="1" w:unhideWhenUsed="1"/>
     <w:lsdException w:name="No List" w:semiHidden="1" w:unhideWhenUsed="1"/>
     <w:lsdException w:name="Outline List 1" w:semiHidden="1" w:unhideWhenUsed="1"/>
@@ -11671,6 +11427,7 @@
     <w:lsdException w:name="Table Professional" w:semiHidden="1" w:unhideWhenUsed="1"/>
     <w:lsdException w:name="Table Subtle 1" w:semiHidden="1" w:unhideWhenUsed="1"/>
     <w:lsdException w:name="Table Subtle 2" w:semiHidden="1" w:unhideWhenUsed="1"/>
+    <w:lsdException w:name="Table Web 1" w:semiHidden="1" w:unhideWhenUsed="1"/>
     <w:lsdException w:name="Table Web 2" w:semiHidden="1" w:unhideWhenUsed="1"/>
     <w:lsdException w:name="Table Web 3" w:semiHidden="1" w:unhideWhenUsed="1"/>
     <w:lsdException w:name="Balloon Text" w:semiHidden="1" w:unhideWhenUsed="1"/>
@@ -12927,7 +12684,7 @@
 </file>
 
 <file path=customXml/itemProps1.xml><?xml version="1.0" encoding="utf-8"?>
-<ds:datastoreItem xmlns:ds="http://schemas.openxmlformats.org/officeDocument/2006/customXml" ds:itemID="{FCB8D94E-9259-45FA-9EF2-F364A59CCEEE}">
+<ds:datastoreItem xmlns:ds="http://schemas.openxmlformats.org/officeDocument/2006/customXml" ds:itemID="{F5F9A8E2-8427-44A3-9DC5-C219B3E04810}">
   <ds:schemaRefs>
     <ds:schemaRef ds:uri="http://schemas.openxmlformats.org/officeDocument/2006/bibliography"/>
   </ds:schemaRefs>

</xml_diff>